<commit_message>
finshied CRM developing with last LogoAuthCMaker
</commit_message>
<xml_diff>
--- a/storage/contractTemplates/5cf73dd0ea478.docx
+++ b/storage/contractTemplates/5cf73dd0ea478.docx
@@ -158,18 +158,7 @@
           <w:u w:val="single"/>
           <w:lang w:val="en-US" w:eastAsia="zh-CN"/>
         </w:rPr>
-        <w:t xml:space="preserve">  </w:t>
-      </w:r>
-      <w:bookmarkStart w:id="0" w:name="_GoBack"/>
-      <w:bookmarkEnd w:id="0"/>
-      <w:r>
-        <w:rPr>
-          <w:rFonts w:hint="eastAsia"/>
-          <w:sz w:val="24"/>
-          <w:u w:val="single"/>
-          <w:lang w:val="en-US" w:eastAsia="zh-CN"/>
-        </w:rPr>
-        <w:t xml:space="preserve">  </w:t>
+        <w:t xml:space="preserve">    </w:t>
       </w:r>
       <w:r>
         <w:rPr>
@@ -1928,7 +1917,7 @@
         <w:autoSpaceDN w:val="0"/>
         <w:adjustRightInd w:val="0"/>
         <w:spacing w:line="400" w:lineRule="exact"/>
-        <w:ind w:left="5669" w:right="18" w:hanging="5668" w:hangingChars="2362"/>
+        <w:ind w:left="5047" w:leftChars="0" w:right="18" w:hanging="5047" w:hangingChars="2103"/>
         <w:rPr>
           <w:rFonts w:hint="default" w:ascii="宋体" w:hAnsi="宋体"/>
           <w:sz w:val="24"/>
@@ -1944,6 +1933,8 @@
         </w:rPr>
         <w:t>地  址：                          地  址：</w:t>
       </w:r>
+      <w:bookmarkStart w:id="0" w:name="_GoBack"/>
+      <w:bookmarkEnd w:id="0"/>
       <w:r>
         <w:rPr>
           <w:rFonts w:ascii="宋体" w:hAnsi="宋体"/>
@@ -2338,6 +2329,7 @@
       <w:jc w:val="both"/>
     </w:pPr>
     <w:rPr>
+      <w:rFonts w:asciiTheme="minorHAnsi" w:hAnsiTheme="minorHAnsi" w:eastAsiaTheme="minorEastAsia" w:cstheme="minorBidi"/>
       <w:kern w:val="2"/>
       <w:sz w:val="21"/>
       <w:szCs w:val="22"/>

</xml_diff>